<commit_message>
fill navebar with respansive
</commit_message>
<xml_diff>
--- a/src/assets/my portfolio details.docx
+++ b/src/assets/my portfolio details.docx
@@ -28,7 +28,19 @@
     </w:p>
     <w:p/>
     <w:p>
-      <w:r>
+      <w:pPr>
+        <w:rPr>
+          <w:noProof/>
+          <w:lang w:eastAsia="en-IN"/>
+        </w:rPr>
+      </w:pPr>
+    </w:p>
+    <w:p>
+      <w:r>
+        <w:rPr>
+          <w:noProof/>
+          <w:lang w:eastAsia="en-IN"/>
+        </w:rPr>
         <w:drawing>
           <wp:inline distT="0" distB="0" distL="0" distR="0" wp14:anchorId="3D19E394" wp14:editId="3CE1014B">
             <wp:extent cx="5731510" cy="5107305"/>
@@ -65,9 +77,213 @@
           </wp:inline>
         </w:drawing>
       </w:r>
+    </w:p>
+    <w:p>
+      <w:pPr>
+        <w:shd w:val="clear" w:color="auto" w:fill="1E1E1E"/>
+        <w:spacing w:after="0" w:line="285" w:lineRule="atLeast"/>
+        <w:rPr>
+          <w:rFonts w:ascii="Consolas" w:eastAsia="Times New Roman" w:hAnsi="Consolas" w:cs="Times New Roman"/>
+          <w:color w:val="D4D4D4"/>
+          <w:sz w:val="21"/>
+          <w:szCs w:val="21"/>
+          <w:lang w:eastAsia="en-IN"/>
+        </w:rPr>
+      </w:pPr>
+      <w:proofErr w:type="gramStart"/>
+      <w:r>
+        <w:rPr>
+          <w:rFonts w:ascii="Consolas" w:eastAsia="Times New Roman" w:hAnsi="Consolas" w:cs="Times New Roman"/>
+          <w:color w:val="D4D4D4"/>
+          <w:sz w:val="21"/>
+          <w:szCs w:val="21"/>
+          <w:lang w:eastAsia="en-IN"/>
+        </w:rPr>
+        <w:t>:root</w:t>
+      </w:r>
+      <w:proofErr w:type="gramEnd"/>
+      <w:r>
+        <w:rPr>
+          <w:rFonts w:ascii="Consolas" w:eastAsia="Times New Roman" w:hAnsi="Consolas" w:cs="Times New Roman"/>
+          <w:color w:val="D4D4D4"/>
+          <w:sz w:val="21"/>
+          <w:szCs w:val="21"/>
+          <w:lang w:eastAsia="en-IN"/>
+        </w:rPr>
+        <w:t>{</w:t>
+      </w:r>
+    </w:p>
+    <w:p>
+      <w:pPr>
+        <w:shd w:val="clear" w:color="auto" w:fill="1E1E1E"/>
+        <w:spacing w:after="0" w:line="285" w:lineRule="atLeast"/>
+        <w:rPr>
+          <w:rFonts w:ascii="Consolas" w:eastAsia="Times New Roman" w:hAnsi="Consolas" w:cs="Times New Roman"/>
+          <w:color w:val="D4D4D4"/>
+          <w:sz w:val="21"/>
+          <w:szCs w:val="21"/>
+          <w:lang w:eastAsia="en-IN"/>
+        </w:rPr>
+      </w:pPr>
+      <w:r>
+        <w:rPr>
+          <w:rFonts w:ascii="Consolas" w:eastAsia="Times New Roman" w:hAnsi="Consolas" w:cs="Times New Roman"/>
+          <w:color w:val="D4D4D4"/>
+          <w:sz w:val="21"/>
+          <w:szCs w:val="21"/>
+          <w:lang w:eastAsia="en-IN"/>
+        </w:rPr>
+        <w:t>    --</w:t>
+      </w:r>
+      <w:proofErr w:type="spellStart"/>
+      <w:proofErr w:type="gramStart"/>
+      <w:r>
+        <w:rPr>
+          <w:rFonts w:ascii="Consolas" w:eastAsia="Times New Roman" w:hAnsi="Consolas" w:cs="Times New Roman"/>
+          <w:color w:val="D4D4D4"/>
+          <w:sz w:val="21"/>
+          <w:szCs w:val="21"/>
+          <w:lang w:eastAsia="en-IN"/>
+        </w:rPr>
+        <w:t>bgblack</w:t>
+      </w:r>
       <w:bookmarkStart w:id="0" w:name="_GoBack"/>
+      <w:proofErr w:type="spellEnd"/>
+      <w:r>
+        <w:rPr>
+          <w:rFonts w:ascii="Consolas" w:eastAsia="Times New Roman" w:hAnsi="Consolas" w:cs="Times New Roman"/>
+          <w:color w:val="D4D4D4"/>
+          <w:sz w:val="21"/>
+          <w:szCs w:val="21"/>
+          <w:lang w:eastAsia="en-IN"/>
+        </w:rPr>
+        <w:t>:#</w:t>
+      </w:r>
+      <w:proofErr w:type="gramEnd"/>
+      <w:r>
+        <w:rPr>
+          <w:rFonts w:ascii="Consolas" w:eastAsia="Times New Roman" w:hAnsi="Consolas" w:cs="Times New Roman"/>
+          <w:color w:val="D4D4D4"/>
+          <w:sz w:val="21"/>
+          <w:szCs w:val="21"/>
+          <w:lang w:eastAsia="en-IN"/>
+        </w:rPr>
+        <w:t>040404</w:t>
+      </w:r>
       <w:bookmarkEnd w:id="0"/>
-    </w:p>
+      <w:r>
+        <w:rPr>
+          <w:rFonts w:ascii="Consolas" w:eastAsia="Times New Roman" w:hAnsi="Consolas" w:cs="Times New Roman"/>
+          <w:color w:val="D4D4D4"/>
+          <w:sz w:val="21"/>
+          <w:szCs w:val="21"/>
+          <w:lang w:eastAsia="en-IN"/>
+        </w:rPr>
+        <w:t>;</w:t>
+      </w:r>
+    </w:p>
+    <w:p>
+      <w:pPr>
+        <w:shd w:val="clear" w:color="auto" w:fill="1E1E1E"/>
+        <w:spacing w:after="0" w:line="285" w:lineRule="atLeast"/>
+        <w:rPr>
+          <w:rFonts w:ascii="Consolas" w:eastAsia="Times New Roman" w:hAnsi="Consolas" w:cs="Times New Roman"/>
+          <w:color w:val="D4D4D4"/>
+          <w:sz w:val="21"/>
+          <w:szCs w:val="21"/>
+          <w:lang w:eastAsia="en-IN"/>
+        </w:rPr>
+      </w:pPr>
+      <w:r>
+        <w:rPr>
+          <w:rFonts w:ascii="Consolas" w:eastAsia="Times New Roman" w:hAnsi="Consolas" w:cs="Times New Roman"/>
+          <w:color w:val="D4D4D4"/>
+          <w:sz w:val="21"/>
+          <w:szCs w:val="21"/>
+          <w:lang w:eastAsia="en-IN"/>
+        </w:rPr>
+        <w:t>    --</w:t>
+      </w:r>
+      <w:proofErr w:type="gramStart"/>
+      <w:r>
+        <w:rPr>
+          <w:rFonts w:ascii="Consolas" w:eastAsia="Times New Roman" w:hAnsi="Consolas" w:cs="Times New Roman"/>
+          <w:color w:val="D4D4D4"/>
+          <w:sz w:val="21"/>
+          <w:szCs w:val="21"/>
+          <w:lang w:eastAsia="en-IN"/>
+        </w:rPr>
+        <w:t>primary:</w:t>
+      </w:r>
+      <w:r>
+        <w:rPr>
+          <w:rFonts w:ascii="Consolas" w:eastAsia="Times New Roman" w:hAnsi="Consolas" w:cs="Times New Roman"/>
+          <w:color w:val="F44747"/>
+          <w:sz w:val="21"/>
+          <w:szCs w:val="21"/>
+          <w:lang w:eastAsia="en-IN"/>
+        </w:rPr>
+        <w:t>#</w:t>
+      </w:r>
+      <w:proofErr w:type="gramEnd"/>
+      <w:r>
+        <w:rPr>
+          <w:rFonts w:ascii="Consolas" w:eastAsia="Times New Roman" w:hAnsi="Consolas" w:cs="Times New Roman"/>
+          <w:color w:val="F44747"/>
+          <w:sz w:val="21"/>
+          <w:szCs w:val="21"/>
+          <w:lang w:eastAsia="en-IN"/>
+        </w:rPr>
+        <w:t>05D04C</w:t>
+      </w:r>
+      <w:r>
+        <w:rPr>
+          <w:rFonts w:ascii="Consolas" w:eastAsia="Times New Roman" w:hAnsi="Consolas" w:cs="Times New Roman"/>
+          <w:color w:val="D4D4D4"/>
+          <w:sz w:val="21"/>
+          <w:szCs w:val="21"/>
+          <w:lang w:eastAsia="en-IN"/>
+        </w:rPr>
+        <w:t>;</w:t>
+      </w:r>
+    </w:p>
+    <w:p>
+      <w:pPr>
+        <w:shd w:val="clear" w:color="auto" w:fill="1E1E1E"/>
+        <w:spacing w:after="0" w:line="285" w:lineRule="atLeast"/>
+        <w:rPr>
+          <w:rFonts w:ascii="Consolas" w:eastAsia="Times New Roman" w:hAnsi="Consolas" w:cs="Times New Roman"/>
+          <w:color w:val="D4D4D4"/>
+          <w:sz w:val="21"/>
+          <w:szCs w:val="21"/>
+          <w:lang w:eastAsia="en-IN"/>
+        </w:rPr>
+      </w:pPr>
+    </w:p>
+    <w:p>
+      <w:pPr>
+        <w:shd w:val="clear" w:color="auto" w:fill="1E1E1E"/>
+        <w:spacing w:after="0" w:line="285" w:lineRule="atLeast"/>
+        <w:rPr>
+          <w:rFonts w:ascii="Consolas" w:eastAsia="Times New Roman" w:hAnsi="Consolas" w:cs="Times New Roman"/>
+          <w:color w:val="D4D4D4"/>
+          <w:sz w:val="21"/>
+          <w:szCs w:val="21"/>
+          <w:lang w:eastAsia="en-IN"/>
+        </w:rPr>
+      </w:pPr>
+      <w:r>
+        <w:rPr>
+          <w:rFonts w:ascii="Consolas" w:eastAsia="Times New Roman" w:hAnsi="Consolas" w:cs="Times New Roman"/>
+          <w:color w:val="D4D4D4"/>
+          <w:sz w:val="21"/>
+          <w:szCs w:val="21"/>
+          <w:lang w:eastAsia="en-IN"/>
+        </w:rPr>
+        <w:t>}</w:t>
+      </w:r>
+    </w:p>
+    <w:p/>
     <w:sectPr>
       <w:headerReference w:type="default" r:id="rId7"/>
       <w:pgSz w:w="11906" w:h="16838"/>

</xml_diff>